<commit_message>
song in the film pushpa the part 1
</commit_message>
<xml_diff>
--- a/song.docx
+++ b/song.docx
@@ -4,7 +4,7 @@
   <w:body>
     <w:p>
       <w:r>
-        <w:t>Pushpa Raj Taggede le…!</w:t>
+        <w:t>Pushpa taggede le…!</w:t>
       </w:r>
     </w:p>
     <w:sectPr>
@@ -425,7 +425,7 @@
     <w:link w:val="Heading1Char"/>
     <w:uiPriority w:val="9"/>
     <w:qFormat/>
-    <w:rsid w:val="0087310A"/>
+    <w:rsid w:val="00BD1105"/>
     <w:pPr>
       <w:keepNext/>
       <w:keepLines/>
@@ -448,7 +448,7 @@
     <w:semiHidden/>
     <w:unhideWhenUsed/>
     <w:qFormat/>
-    <w:rsid w:val="0087310A"/>
+    <w:rsid w:val="00BD1105"/>
     <w:pPr>
       <w:keepNext/>
       <w:keepLines/>
@@ -471,7 +471,7 @@
     <w:semiHidden/>
     <w:unhideWhenUsed/>
     <w:qFormat/>
-    <w:rsid w:val="0087310A"/>
+    <w:rsid w:val="00BD1105"/>
     <w:pPr>
       <w:keepNext/>
       <w:keepLines/>
@@ -494,7 +494,7 @@
     <w:semiHidden/>
     <w:unhideWhenUsed/>
     <w:qFormat/>
-    <w:rsid w:val="0087310A"/>
+    <w:rsid w:val="00BD1105"/>
     <w:pPr>
       <w:keepNext/>
       <w:keepLines/>
@@ -517,7 +517,7 @@
     <w:semiHidden/>
     <w:unhideWhenUsed/>
     <w:qFormat/>
-    <w:rsid w:val="0087310A"/>
+    <w:rsid w:val="00BD1105"/>
     <w:pPr>
       <w:keepNext/>
       <w:keepLines/>
@@ -538,7 +538,7 @@
     <w:semiHidden/>
     <w:unhideWhenUsed/>
     <w:qFormat/>
-    <w:rsid w:val="0087310A"/>
+    <w:rsid w:val="00BD1105"/>
     <w:pPr>
       <w:keepNext/>
       <w:keepLines/>
@@ -561,7 +561,7 @@
     <w:semiHidden/>
     <w:unhideWhenUsed/>
     <w:qFormat/>
-    <w:rsid w:val="0087310A"/>
+    <w:rsid w:val="00BD1105"/>
     <w:pPr>
       <w:keepNext/>
       <w:keepLines/>
@@ -582,7 +582,7 @@
     <w:semiHidden/>
     <w:unhideWhenUsed/>
     <w:qFormat/>
-    <w:rsid w:val="0087310A"/>
+    <w:rsid w:val="00BD1105"/>
     <w:pPr>
       <w:keepNext/>
       <w:keepLines/>
@@ -605,7 +605,7 @@
     <w:semiHidden/>
     <w:unhideWhenUsed/>
     <w:qFormat/>
-    <w:rsid w:val="0087310A"/>
+    <w:rsid w:val="00BD1105"/>
     <w:pPr>
       <w:keepNext/>
       <w:keepLines/>
@@ -649,7 +649,7 @@
     <w:basedOn w:val="DefaultParagraphFont"/>
     <w:link w:val="Heading1"/>
     <w:uiPriority w:val="9"/>
-    <w:rsid w:val="0087310A"/>
+    <w:rsid w:val="00BD1105"/>
     <w:rPr>
       <w:rFonts w:asciiTheme="majorHAnsi" w:eastAsiaTheme="majorEastAsia" w:hAnsiTheme="majorHAnsi" w:cstheme="majorBidi"/>
       <w:color w:val="0F4761" w:themeColor="accent1" w:themeShade="BF"/>
@@ -663,7 +663,7 @@
     <w:link w:val="Heading2"/>
     <w:uiPriority w:val="9"/>
     <w:semiHidden/>
-    <w:rsid w:val="0087310A"/>
+    <w:rsid w:val="00BD1105"/>
     <w:rPr>
       <w:rFonts w:asciiTheme="majorHAnsi" w:eastAsiaTheme="majorEastAsia" w:hAnsiTheme="majorHAnsi" w:cstheme="majorBidi"/>
       <w:color w:val="0F4761" w:themeColor="accent1" w:themeShade="BF"/>
@@ -677,7 +677,7 @@
     <w:link w:val="Heading3"/>
     <w:uiPriority w:val="9"/>
     <w:semiHidden/>
-    <w:rsid w:val="0087310A"/>
+    <w:rsid w:val="00BD1105"/>
     <w:rPr>
       <w:rFonts w:eastAsiaTheme="majorEastAsia" w:cstheme="majorBidi"/>
       <w:color w:val="0F4761" w:themeColor="accent1" w:themeShade="BF"/>
@@ -691,7 +691,7 @@
     <w:link w:val="Heading4"/>
     <w:uiPriority w:val="9"/>
     <w:semiHidden/>
-    <w:rsid w:val="0087310A"/>
+    <w:rsid w:val="00BD1105"/>
     <w:rPr>
       <w:rFonts w:eastAsiaTheme="majorEastAsia" w:cstheme="majorBidi"/>
       <w:i/>
@@ -705,7 +705,7 @@
     <w:link w:val="Heading5"/>
     <w:uiPriority w:val="9"/>
     <w:semiHidden/>
-    <w:rsid w:val="0087310A"/>
+    <w:rsid w:val="00BD1105"/>
     <w:rPr>
       <w:rFonts w:eastAsiaTheme="majorEastAsia" w:cstheme="majorBidi"/>
       <w:color w:val="0F4761" w:themeColor="accent1" w:themeShade="BF"/>
@@ -717,7 +717,7 @@
     <w:link w:val="Heading6"/>
     <w:uiPriority w:val="9"/>
     <w:semiHidden/>
-    <w:rsid w:val="0087310A"/>
+    <w:rsid w:val="00BD1105"/>
     <w:rPr>
       <w:rFonts w:eastAsiaTheme="majorEastAsia" w:cstheme="majorBidi"/>
       <w:i/>
@@ -731,7 +731,7 @@
     <w:link w:val="Heading7"/>
     <w:uiPriority w:val="9"/>
     <w:semiHidden/>
-    <w:rsid w:val="0087310A"/>
+    <w:rsid w:val="00BD1105"/>
     <w:rPr>
       <w:rFonts w:eastAsiaTheme="majorEastAsia" w:cstheme="majorBidi"/>
       <w:color w:val="595959" w:themeColor="text1" w:themeTint="A6"/>
@@ -743,7 +743,7 @@
     <w:link w:val="Heading8"/>
     <w:uiPriority w:val="9"/>
     <w:semiHidden/>
-    <w:rsid w:val="0087310A"/>
+    <w:rsid w:val="00BD1105"/>
     <w:rPr>
       <w:rFonts w:eastAsiaTheme="majorEastAsia" w:cstheme="majorBidi"/>
       <w:i/>
@@ -757,7 +757,7 @@
     <w:link w:val="Heading9"/>
     <w:uiPriority w:val="9"/>
     <w:semiHidden/>
-    <w:rsid w:val="0087310A"/>
+    <w:rsid w:val="00BD1105"/>
     <w:rPr>
       <w:rFonts w:eastAsiaTheme="majorEastAsia" w:cstheme="majorBidi"/>
       <w:color w:val="272727" w:themeColor="text1" w:themeTint="D8"/>
@@ -770,7 +770,7 @@
     <w:link w:val="TitleChar"/>
     <w:uiPriority w:val="10"/>
     <w:qFormat/>
-    <w:rsid w:val="0087310A"/>
+    <w:rsid w:val="00BD1105"/>
     <w:pPr>
       <w:spacing w:after="80" w:line="240" w:lineRule="auto"/>
       <w:contextualSpacing/>
@@ -788,7 +788,7 @@
     <w:basedOn w:val="DefaultParagraphFont"/>
     <w:link w:val="Title"/>
     <w:uiPriority w:val="10"/>
-    <w:rsid w:val="0087310A"/>
+    <w:rsid w:val="00BD1105"/>
     <w:rPr>
       <w:rFonts w:asciiTheme="majorHAnsi" w:eastAsiaTheme="majorEastAsia" w:hAnsiTheme="majorHAnsi" w:cstheme="majorBidi"/>
       <w:spacing w:val="-10"/>
@@ -804,7 +804,7 @@
     <w:link w:val="SubtitleChar"/>
     <w:uiPriority w:val="11"/>
     <w:qFormat/>
-    <w:rsid w:val="0087310A"/>
+    <w:rsid w:val="00BD1105"/>
     <w:pPr>
       <w:numPr>
         <w:ilvl w:val="1"/>
@@ -823,7 +823,7 @@
     <w:basedOn w:val="DefaultParagraphFont"/>
     <w:link w:val="Subtitle"/>
     <w:uiPriority w:val="11"/>
-    <w:rsid w:val="0087310A"/>
+    <w:rsid w:val="00BD1105"/>
     <w:rPr>
       <w:rFonts w:eastAsiaTheme="majorEastAsia" w:cstheme="majorBidi"/>
       <w:color w:val="595959" w:themeColor="text1" w:themeTint="A6"/>
@@ -839,7 +839,7 @@
     <w:link w:val="QuoteChar"/>
     <w:uiPriority w:val="29"/>
     <w:qFormat/>
-    <w:rsid w:val="0087310A"/>
+    <w:rsid w:val="00BD1105"/>
     <w:pPr>
       <w:spacing w:before="160"/>
       <w:jc w:val="center"/>
@@ -855,7 +855,7 @@
     <w:basedOn w:val="DefaultParagraphFont"/>
     <w:link w:val="Quote"/>
     <w:uiPriority w:val="29"/>
-    <w:rsid w:val="0087310A"/>
+    <w:rsid w:val="00BD1105"/>
     <w:rPr>
       <w:i/>
       <w:iCs/>
@@ -867,7 +867,7 @@
     <w:basedOn w:val="Normal"/>
     <w:uiPriority w:val="34"/>
     <w:qFormat/>
-    <w:rsid w:val="0087310A"/>
+    <w:rsid w:val="00BD1105"/>
     <w:pPr>
       <w:ind w:left="720"/>
       <w:contextualSpacing/>
@@ -878,7 +878,7 @@
     <w:basedOn w:val="DefaultParagraphFont"/>
     <w:uiPriority w:val="21"/>
     <w:qFormat/>
-    <w:rsid w:val="0087310A"/>
+    <w:rsid w:val="00BD1105"/>
     <w:rPr>
       <w:i/>
       <w:iCs/>
@@ -892,7 +892,7 @@
     <w:link w:val="IntenseQuoteChar"/>
     <w:uiPriority w:val="30"/>
     <w:qFormat/>
-    <w:rsid w:val="0087310A"/>
+    <w:rsid w:val="00BD1105"/>
     <w:pPr>
       <w:pBdr>
         <w:top w:val="single" w:sz="4" w:space="10" w:color="0F4761" w:themeColor="accent1" w:themeShade="BF"/>
@@ -913,7 +913,7 @@
     <w:basedOn w:val="DefaultParagraphFont"/>
     <w:link w:val="IntenseQuote"/>
     <w:uiPriority w:val="30"/>
-    <w:rsid w:val="0087310A"/>
+    <w:rsid w:val="00BD1105"/>
     <w:rPr>
       <w:i/>
       <w:iCs/>
@@ -925,7 +925,7 @@
     <w:basedOn w:val="DefaultParagraphFont"/>
     <w:uiPriority w:val="32"/>
     <w:qFormat/>
-    <w:rsid w:val="0087310A"/>
+    <w:rsid w:val="00BD1105"/>
     <w:rPr>
       <w:b/>
       <w:bCs/>

</xml_diff>

<commit_message>
song in a movie pushpa part 1
</commit_message>
<xml_diff>
--- a/song.docx
+++ b/song.docx
@@ -4,7 +4,13 @@
   <w:body>
     <w:p>
       <w:r>
-        <w:t>Pushpa taggede le…!</w:t>
+        <w:t>Pushpa taggede le…</w:t>
+      </w:r>
+      <w:r>
+        <w:t>..</w:t>
+      </w:r>
+      <w:r>
+        <w:t>!</w:t>
       </w:r>
     </w:p>
     <w:sectPr>

</xml_diff>